<commit_message>
added plots for q1c
</commit_message>
<xml_diff>
--- a/report.docx
+++ b/report.docx
@@ -297,7 +297,13 @@
     </w:p>
     <w:p>
       <w:r>
-        <w:t xml:space="preserve">Why: because as T increase, beta approaches 0, which means e^(-beta*ΔU) approaches 1, meaning if the dipole switch does not reduce </w:t>
+        <w:t>Why: because as T increase</w:t>
+      </w:r>
+      <w:r>
+        <w:t>s</w:t>
+      </w:r>
+      <w:r>
+        <w:t xml:space="preserve">, beta approaches 0, which means e^(-beta*ΔU) approaches 1, meaning if the dipole switch does not reduce </w:t>
       </w:r>
       <w:proofErr w:type="gramStart"/>
       <w:r>
@@ -315,6 +321,443 @@
         <w:t>Q1b)</w:t>
       </w:r>
     </w:p>
+    <w:p>
+      <w:r>
+        <w:t xml:space="preserve">Derivations </w:t>
+      </w:r>
+    </w:p>
+    <w:p>
+      <w:r>
+        <w:t>Q1c)</w:t>
+      </w:r>
+      <w:r>
+        <w:t xml:space="preserve"> plots</w:t>
+      </w:r>
+    </w:p>
+    <w:p>
+      <w:r>
+        <w:rPr>
+          <w:highlight w:val="yellow"/>
+        </w:rPr>
+        <w:t xml:space="preserve">Error bars calculated by running model 10 times and solving using standard procedure for each variable. </w:t>
+      </w:r>
+      <w:r>
+        <w:rPr>
+          <w:highlight w:val="yellow"/>
+        </w:rPr>
+        <w:t>Temperatures range over 15 evenly spaced values between 0.1 and 3.</w:t>
+      </w:r>
+      <w:r>
+        <w:rPr>
+          <w:highlight w:val="yellow"/>
+        </w:rPr>
+        <w:t xml:space="preserve"> The simulated values plotted are the average values from all trials at each temperature. </w:t>
+      </w:r>
+      <w:r>
+        <w:rPr>
+          <w:highlight w:val="yellow"/>
+        </w:rPr>
+        <w:t>REWORD</w:t>
+      </w:r>
+    </w:p>
+    <w:p>
+      <w:r>
+        <w:rPr>
+          <w:noProof/>
+        </w:rPr>
+        <w:drawing>
+          <wp:inline distT="0" distB="0" distL="0" distR="0" wp14:anchorId="1DA96F7B" wp14:editId="591E4B8A">
+            <wp:extent cx="4095115" cy="1113155"/>
+            <wp:effectExtent l="0" t="0" r="635" b="0"/>
+            <wp:docPr id="1885536584" name="Picture 1" descr="Measurements and Uncertainties"/>
+            <wp:cNvGraphicFramePr>
+              <a:graphicFrameLocks xmlns:a="http://schemas.openxmlformats.org/drawingml/2006/main" noChangeAspect="1"/>
+            </wp:cNvGraphicFramePr>
+            <a:graphic xmlns:a="http://schemas.openxmlformats.org/drawingml/2006/main">
+              <a:graphicData uri="http://schemas.openxmlformats.org/drawingml/2006/picture">
+                <pic:pic xmlns:pic="http://schemas.openxmlformats.org/drawingml/2006/picture">
+                  <pic:nvPicPr>
+                    <pic:cNvPr id="0" name="Picture 1" descr="Measurements and Uncertainties"/>
+                    <pic:cNvPicPr>
+                      <a:picLocks noChangeAspect="1" noChangeArrowheads="1"/>
+                    </pic:cNvPicPr>
+                  </pic:nvPicPr>
+                  <pic:blipFill>
+                    <a:blip r:embed="rId10">
+                      <a:extLst>
+                        <a:ext uri="{28A0092B-C50C-407E-A947-70E740481C1C}">
+                          <a14:useLocalDpi xmlns:a14="http://schemas.microsoft.com/office/drawing/2010/main" val="0"/>
+                        </a:ext>
+                      </a:extLst>
+                    </a:blip>
+                    <a:srcRect/>
+                    <a:stretch>
+                      <a:fillRect/>
+                    </a:stretch>
+                  </pic:blipFill>
+                  <pic:spPr bwMode="auto">
+                    <a:xfrm>
+                      <a:off x="0" y="0"/>
+                      <a:ext cx="4095115" cy="1113155"/>
+                    </a:xfrm>
+                    <a:prstGeom prst="rect">
+                      <a:avLst/>
+                    </a:prstGeom>
+                    <a:noFill/>
+                    <a:ln>
+                      <a:noFill/>
+                    </a:ln>
+                  </pic:spPr>
+                </pic:pic>
+              </a:graphicData>
+            </a:graphic>
+          </wp:inline>
+        </w:drawing>
+      </w:r>
+    </w:p>
+    <w:p>
+      <w:r>
+        <w:rPr>
+          <w:noProof/>
+        </w:rPr>
+        <w:drawing>
+          <wp:inline distT="0" distB="0" distL="0" distR="0" wp14:anchorId="742F6068" wp14:editId="1A9C3C46">
+            <wp:extent cx="5731510" cy="4298950"/>
+            <wp:effectExtent l="0" t="0" r="2540" b="6350"/>
+            <wp:docPr id="1913043593" name="Picture 2" descr="A graph of a graph&#10;&#10;Description automatically generated"/>
+            <wp:cNvGraphicFramePr>
+              <a:graphicFrameLocks xmlns:a="http://schemas.openxmlformats.org/drawingml/2006/main" noChangeAspect="1"/>
+            </wp:cNvGraphicFramePr>
+            <a:graphic xmlns:a="http://schemas.openxmlformats.org/drawingml/2006/main">
+              <a:graphicData uri="http://schemas.openxmlformats.org/drawingml/2006/picture">
+                <pic:pic xmlns:pic="http://schemas.openxmlformats.org/drawingml/2006/picture">
+                  <pic:nvPicPr>
+                    <pic:cNvPr id="1913043593" name="Picture 2" descr="A graph of a graph&#10;&#10;Description automatically generated"/>
+                    <pic:cNvPicPr/>
+                  </pic:nvPicPr>
+                  <pic:blipFill>
+                    <a:blip r:embed="rId11">
+                      <a:extLst>
+                        <a:ext uri="{28A0092B-C50C-407E-A947-70E740481C1C}">
+                          <a14:useLocalDpi xmlns:a14="http://schemas.microsoft.com/office/drawing/2010/main" val="0"/>
+                        </a:ext>
+                      </a:extLst>
+                    </a:blip>
+                    <a:stretch>
+                      <a:fillRect/>
+                    </a:stretch>
+                  </pic:blipFill>
+                  <pic:spPr>
+                    <a:xfrm>
+                      <a:off x="0" y="0"/>
+                      <a:ext cx="5731510" cy="4298950"/>
+                    </a:xfrm>
+                    <a:prstGeom prst="rect">
+                      <a:avLst/>
+                    </a:prstGeom>
+                  </pic:spPr>
+                </pic:pic>
+              </a:graphicData>
+            </a:graphic>
+          </wp:inline>
+        </w:drawing>
+      </w:r>
+    </w:p>
+    <w:p>
+      <w:r>
+        <w:rPr>
+          <w:highlight w:val="yellow"/>
+        </w:rPr>
+        <w:t>The graph of c against T was the most unpredictable for temperatures between 0 and 1, as can be seen by the error bars present.</w:t>
+      </w:r>
+      <w:r>
+        <w:t xml:space="preserve"> </w:t>
+      </w:r>
+    </w:p>
+    <w:p>
+      <w:r>
+        <w:rPr>
+          <w:noProof/>
+        </w:rPr>
+        <w:lastRenderedPageBreak/>
+        <w:drawing>
+          <wp:inline distT="0" distB="0" distL="0" distR="0" wp14:anchorId="74F51B9A" wp14:editId="5AE9FE4F">
+            <wp:extent cx="5731510" cy="4298950"/>
+            <wp:effectExtent l="0" t="0" r="2540" b="6350"/>
+            <wp:docPr id="1605541863" name="Picture 3" descr="A graph of a function&#10;&#10;Description automatically generated with medium confidence"/>
+            <wp:cNvGraphicFramePr>
+              <a:graphicFrameLocks xmlns:a="http://schemas.openxmlformats.org/drawingml/2006/main" noChangeAspect="1"/>
+            </wp:cNvGraphicFramePr>
+            <a:graphic xmlns:a="http://schemas.openxmlformats.org/drawingml/2006/main">
+              <a:graphicData uri="http://schemas.openxmlformats.org/drawingml/2006/picture">
+                <pic:pic xmlns:pic="http://schemas.openxmlformats.org/drawingml/2006/picture">
+                  <pic:nvPicPr>
+                    <pic:cNvPr id="1605541863" name="Picture 3" descr="A graph of a function&#10;&#10;Description automatically generated with medium confidence"/>
+                    <pic:cNvPicPr/>
+                  </pic:nvPicPr>
+                  <pic:blipFill>
+                    <a:blip r:embed="rId12">
+                      <a:extLst>
+                        <a:ext uri="{28A0092B-C50C-407E-A947-70E740481C1C}">
+                          <a14:useLocalDpi xmlns:a14="http://schemas.microsoft.com/office/drawing/2010/main" val="0"/>
+                        </a:ext>
+                      </a:extLst>
+                    </a:blip>
+                    <a:stretch>
+                      <a:fillRect/>
+                    </a:stretch>
+                  </pic:blipFill>
+                  <pic:spPr>
+                    <a:xfrm>
+                      <a:off x="0" y="0"/>
+                      <a:ext cx="5731510" cy="4298950"/>
+                    </a:xfrm>
+                    <a:prstGeom prst="rect">
+                      <a:avLst/>
+                    </a:prstGeom>
+                  </pic:spPr>
+                </pic:pic>
+              </a:graphicData>
+            </a:graphic>
+          </wp:inline>
+        </w:drawing>
+      </w:r>
+    </w:p>
+    <w:p>
+      <w:r>
+        <w:t xml:space="preserve">F was consistently lower </w:t>
+      </w:r>
+      <w:proofErr w:type="gramStart"/>
+      <w:r>
+        <w:t>then</w:t>
+      </w:r>
+      <w:proofErr w:type="gramEnd"/>
+      <w:r>
+        <w:t xml:space="preserve"> the value gained by the exact solution. However, the uncertainty is not that large.</w:t>
+      </w:r>
+    </w:p>
+    <w:p>
+      <w:r>
+        <w:rPr>
+          <w:noProof/>
+        </w:rPr>
+        <w:lastRenderedPageBreak/>
+        <w:drawing>
+          <wp:inline distT="0" distB="0" distL="0" distR="0" wp14:anchorId="1F83F69E" wp14:editId="5974A097">
+            <wp:extent cx="5731510" cy="4298950"/>
+            <wp:effectExtent l="0" t="0" r="2540" b="6350"/>
+            <wp:docPr id="1956470080" name="Picture 4" descr="A graph with a line&#10;&#10;Description automatically generated"/>
+            <wp:cNvGraphicFramePr>
+              <a:graphicFrameLocks xmlns:a="http://schemas.openxmlformats.org/drawingml/2006/main" noChangeAspect="1"/>
+            </wp:cNvGraphicFramePr>
+            <a:graphic xmlns:a="http://schemas.openxmlformats.org/drawingml/2006/main">
+              <a:graphicData uri="http://schemas.openxmlformats.org/drawingml/2006/picture">
+                <pic:pic xmlns:pic="http://schemas.openxmlformats.org/drawingml/2006/picture">
+                  <pic:nvPicPr>
+                    <pic:cNvPr id="1956470080" name="Picture 4" descr="A graph with a line&#10;&#10;Description automatically generated"/>
+                    <pic:cNvPicPr/>
+                  </pic:nvPicPr>
+                  <pic:blipFill>
+                    <a:blip r:embed="rId13">
+                      <a:extLst>
+                        <a:ext uri="{28A0092B-C50C-407E-A947-70E740481C1C}">
+                          <a14:useLocalDpi xmlns:a14="http://schemas.microsoft.com/office/drawing/2010/main" val="0"/>
+                        </a:ext>
+                      </a:extLst>
+                    </a:blip>
+                    <a:stretch>
+                      <a:fillRect/>
+                    </a:stretch>
+                  </pic:blipFill>
+                  <pic:spPr>
+                    <a:xfrm>
+                      <a:off x="0" y="0"/>
+                      <a:ext cx="5731510" cy="4298950"/>
+                    </a:xfrm>
+                    <a:prstGeom prst="rect">
+                      <a:avLst/>
+                    </a:prstGeom>
+                  </pic:spPr>
+                </pic:pic>
+              </a:graphicData>
+            </a:graphic>
+          </wp:inline>
+        </w:drawing>
+      </w:r>
+      <w:r>
+        <w:rPr>
+          <w:noProof/>
+        </w:rPr>
+        <w:drawing>
+          <wp:inline distT="0" distB="0" distL="0" distR="0" wp14:anchorId="134C6C68" wp14:editId="32682A2F">
+            <wp:extent cx="5731510" cy="4298950"/>
+            <wp:effectExtent l="0" t="0" r="2540" b="6350"/>
+            <wp:docPr id="1672801936" name="Picture 5" descr="A graph of a function&#10;&#10;Description automatically generated"/>
+            <wp:cNvGraphicFramePr>
+              <a:graphicFrameLocks xmlns:a="http://schemas.openxmlformats.org/drawingml/2006/main" noChangeAspect="1"/>
+            </wp:cNvGraphicFramePr>
+            <a:graphic xmlns:a="http://schemas.openxmlformats.org/drawingml/2006/main">
+              <a:graphicData uri="http://schemas.openxmlformats.org/drawingml/2006/picture">
+                <pic:pic xmlns:pic="http://schemas.openxmlformats.org/drawingml/2006/picture">
+                  <pic:nvPicPr>
+                    <pic:cNvPr id="1672801936" name="Picture 5" descr="A graph of a function&#10;&#10;Description automatically generated"/>
+                    <pic:cNvPicPr/>
+                  </pic:nvPicPr>
+                  <pic:blipFill>
+                    <a:blip r:embed="rId14">
+                      <a:extLst>
+                        <a:ext uri="{28A0092B-C50C-407E-A947-70E740481C1C}">
+                          <a14:useLocalDpi xmlns:a14="http://schemas.microsoft.com/office/drawing/2010/main" val="0"/>
+                        </a:ext>
+                      </a:extLst>
+                    </a:blip>
+                    <a:stretch>
+                      <a:fillRect/>
+                    </a:stretch>
+                  </pic:blipFill>
+                  <pic:spPr>
+                    <a:xfrm>
+                      <a:off x="0" y="0"/>
+                      <a:ext cx="5731510" cy="4298950"/>
+                    </a:xfrm>
+                    <a:prstGeom prst="rect">
+                      <a:avLst/>
+                    </a:prstGeom>
+                  </pic:spPr>
+                </pic:pic>
+              </a:graphicData>
+            </a:graphic>
+          </wp:inline>
+        </w:drawing>
+      </w:r>
+    </w:p>
+    <w:p>
+      <w:r>
+        <w:rPr>
+          <w:noProof/>
+        </w:rPr>
+        <w:lastRenderedPageBreak/>
+        <w:drawing>
+          <wp:inline distT="0" distB="0" distL="0" distR="0" wp14:anchorId="62979ADB" wp14:editId="75FA40BE">
+            <wp:extent cx="5731510" cy="4298950"/>
+            <wp:effectExtent l="0" t="0" r="2540" b="6350"/>
+            <wp:docPr id="100001368" name="Picture 6" descr="A graph of a graph&#10;&#10;Description automatically generated with medium confidence"/>
+            <wp:cNvGraphicFramePr>
+              <a:graphicFrameLocks xmlns:a="http://schemas.openxmlformats.org/drawingml/2006/main" noChangeAspect="1"/>
+            </wp:cNvGraphicFramePr>
+            <a:graphic xmlns:a="http://schemas.openxmlformats.org/drawingml/2006/main">
+              <a:graphicData uri="http://schemas.openxmlformats.org/drawingml/2006/picture">
+                <pic:pic xmlns:pic="http://schemas.openxmlformats.org/drawingml/2006/picture">
+                  <pic:nvPicPr>
+                    <pic:cNvPr id="100001368" name="Picture 6" descr="A graph of a graph&#10;&#10;Description automatically generated with medium confidence"/>
+                    <pic:cNvPicPr/>
+                  </pic:nvPicPr>
+                  <pic:blipFill>
+                    <a:blip r:embed="rId15">
+                      <a:extLst>
+                        <a:ext uri="{28A0092B-C50C-407E-A947-70E740481C1C}">
+                          <a14:useLocalDpi xmlns:a14="http://schemas.microsoft.com/office/drawing/2010/main" val="0"/>
+                        </a:ext>
+                      </a:extLst>
+                    </a:blip>
+                    <a:stretch>
+                      <a:fillRect/>
+                    </a:stretch>
+                  </pic:blipFill>
+                  <pic:spPr>
+                    <a:xfrm>
+                      <a:off x="0" y="0"/>
+                      <a:ext cx="5731510" cy="4298950"/>
+                    </a:xfrm>
+                    <a:prstGeom prst="rect">
+                      <a:avLst/>
+                    </a:prstGeom>
+                  </pic:spPr>
+                </pic:pic>
+              </a:graphicData>
+            </a:graphic>
+          </wp:inline>
+        </w:drawing>
+      </w:r>
+    </w:p>
+    <w:p/>
+    <w:p>
+      <w:r>
+        <w:t xml:space="preserve">Q1d) </w:t>
+      </w:r>
+    </w:p>
+    <w:p>
+      <w:r>
+        <w:t xml:space="preserve">Explain what the plots indicate about the finite 1D </w:t>
+      </w:r>
+      <w:r>
+        <w:t>I</w:t>
+      </w:r>
+      <w:r>
+        <w:t>sing model at low and high temperatures, compare to exact results and explain differences.</w:t>
+      </w:r>
+    </w:p>
+    <w:p>
+      <w:r>
+        <w:t>Q1e)</w:t>
+      </w:r>
+    </w:p>
+    <w:p>
+      <w:r>
+        <w:t xml:space="preserve">Explain differences in </w:t>
+      </w:r>
+      <w:r>
+        <w:rPr>
+          <w:i/>
+          <w:iCs/>
+        </w:rPr>
+        <w:t xml:space="preserve">m </w:t>
+      </w:r>
+      <w:r>
+        <w:t>between your simulation and the expected values;</w:t>
+      </w:r>
+      <w:r>
+        <w:br/>
+        <w:t xml:space="preserve">create histograms of </w:t>
+      </w:r>
+      <w:r>
+        <w:rPr>
+          <w:i/>
+          <w:iCs/>
+        </w:rPr>
+        <w:t xml:space="preserve">m </w:t>
+      </w:r>
+      <w:r>
+        <w:t xml:space="preserve">values at 3 different temperatures for 2 different </w:t>
+      </w:r>
+      <w:r>
+        <w:rPr>
+          <w:i/>
+          <w:iCs/>
+        </w:rPr>
+        <w:t xml:space="preserve">N </w:t>
+      </w:r>
+      <w:r>
+        <w:t>values;</w:t>
+      </w:r>
+      <w:r>
+        <w:br/>
+        <w:t>explain whether the infinite 1D Ising model has a phase transition based on these</w:t>
+      </w:r>
+      <w:r>
+        <w:br/>
+        <w:t>histograms</w:t>
+      </w:r>
+    </w:p>
+    <w:p/>
+    <w:p/>
+    <w:p>
+      <w:r>
+        <w:t>Q2a)</w:t>
+      </w:r>
+    </w:p>
+    <w:p/>
+    <w:p/>
     <w:p/>
     <w:sectPr>
       <w:pgSz w:w="11906" w:h="16838"/>
@@ -929,7 +1372,6 @@
   <w:style w:type="character" w:default="1" w:styleId="DefaultParagraphFont">
     <w:name w:val="Default Paragraph Font"/>
     <w:uiPriority w:val="1"/>
-    <w:semiHidden/>
     <w:unhideWhenUsed/>
   </w:style>
   <w:style w:type="table" w:default="1" w:styleId="TableNormal">

</xml_diff>

<commit_message>
think there is bug in solving c
</commit_message>
<xml_diff>
--- a/report.docx
+++ b/report.docx
@@ -19,18 +19,15 @@
       </w:r>
     </w:p>
     <w:p>
-      <w:pPr>
-        <w:jc w:val="center"/>
-      </w:pPr>
       <w:r>
         <w:rPr>
           <w:noProof/>
         </w:rPr>
         <w:drawing>
-          <wp:inline distT="0" distB="0" distL="0" distR="0" wp14:anchorId="1E11F3F5" wp14:editId="6E156736">
-            <wp:extent cx="4507200" cy="900000"/>
-            <wp:effectExtent l="0" t="0" r="8255" b="0"/>
-            <wp:docPr id="1609507982" name="Picture 2" descr="A bar code with black text&#10;&#10;Description automatically generated"/>
+          <wp:inline distT="0" distB="0" distL="0" distR="0" wp14:anchorId="406BCA1A" wp14:editId="1B6EA5B0">
+            <wp:extent cx="2865600" cy="572400"/>
+            <wp:effectExtent l="0" t="0" r="0" b="0"/>
+            <wp:docPr id="1718091533" name="Picture 21" descr="A black rectangular object with text&#10;&#10;Description automatically generated"/>
             <wp:cNvGraphicFramePr>
               <a:graphicFrameLocks xmlns:a="http://schemas.openxmlformats.org/drawingml/2006/main" noChangeAspect="1"/>
             </wp:cNvGraphicFramePr>
@@ -38,11 +35,11 @@
               <a:graphicData uri="http://schemas.openxmlformats.org/drawingml/2006/picture">
                 <pic:pic xmlns:pic="http://schemas.openxmlformats.org/drawingml/2006/picture">
                   <pic:nvPicPr>
-                    <pic:cNvPr id="1609507982" name="Picture 2" descr="A bar code with black text&#10;&#10;Description automatically generated"/>
+                    <pic:cNvPr id="1718091533" name="Picture 21" descr="A black rectangular object with text&#10;&#10;Description automatically generated"/>
                     <pic:cNvPicPr/>
                   </pic:nvPicPr>
                   <pic:blipFill>
-                    <a:blip r:embed="rId4">
+                    <a:blip r:embed="rId4" cstate="print">
                       <a:extLst>
                         <a:ext uri="{28A0092B-C50C-407E-A947-70E740481C1C}">
                           <a14:useLocalDpi xmlns:a14="http://schemas.microsoft.com/office/drawing/2010/main" val="0"/>
@@ -56,7 +53,7 @@
                   <pic:spPr>
                     <a:xfrm>
                       <a:off x="0" y="0"/>
-                      <a:ext cx="4507200" cy="900000"/>
+                      <a:ext cx="2865600" cy="572400"/>
                     </a:xfrm>
                     <a:prstGeom prst="rect">
                       <a:avLst/>
@@ -68,21 +65,13 @@
           </wp:inline>
         </w:drawing>
       </w:r>
-    </w:p>
-    <w:p>
-      <w:pPr>
-        <w:jc w:val="center"/>
+      <w:r>
         <w:rPr>
           <w:noProof/>
         </w:rPr>
-      </w:pPr>
-      <w:r>
-        <w:rPr>
-          <w:noProof/>
-        </w:rPr>
         <w:drawing>
-          <wp:inline distT="0" distB="0" distL="0" distR="0" wp14:anchorId="4EABEE1B" wp14:editId="46257C00">
-            <wp:extent cx="4500000" cy="900000"/>
+          <wp:inline distT="0" distB="0" distL="0" distR="0" wp14:anchorId="57B755C7" wp14:editId="1D09C8F2">
+            <wp:extent cx="2865600" cy="572400"/>
             <wp:effectExtent l="0" t="0" r="0" b="0"/>
             <wp:docPr id="904737335" name="Picture 1" descr="A white background with black text&#10;&#10;Description automatically generated"/>
             <wp:cNvGraphicFramePr>
@@ -96,7 +85,7 @@
                     <pic:cNvPicPr/>
                   </pic:nvPicPr>
                   <pic:blipFill>
-                    <a:blip r:embed="rId5">
+                    <a:blip r:embed="rId5" cstate="print">
                       <a:extLst>
                         <a:ext uri="{28A0092B-C50C-407E-A947-70E740481C1C}">
                           <a14:useLocalDpi xmlns:a14="http://schemas.microsoft.com/office/drawing/2010/main" val="0"/>
@@ -110,7 +99,7 @@
                   <pic:spPr>
                     <a:xfrm>
                       <a:off x="0" y="0"/>
-                      <a:ext cx="4500000" cy="900000"/>
+                      <a:ext cx="2865600" cy="572400"/>
                     </a:xfrm>
                     <a:prstGeom prst="rect">
                       <a:avLst/>
@@ -122,13 +111,21 @@
           </wp:inline>
         </w:drawing>
       </w:r>
-      <w:r>
+    </w:p>
+    <w:p>
+      <w:pPr>
+        <w:jc w:val="center"/>
         <w:rPr>
           <w:noProof/>
         </w:rPr>
+      </w:pPr>
+      <w:r>
+        <w:rPr>
+          <w:noProof/>
+        </w:rPr>
         <w:drawing>
-          <wp:inline distT="0" distB="0" distL="0" distR="0" wp14:anchorId="32C0E230" wp14:editId="03843A2A">
-            <wp:extent cx="4500000" cy="900000"/>
+          <wp:inline distT="0" distB="0" distL="0" distR="0" wp14:anchorId="32C0E230" wp14:editId="57F2EA0D">
+            <wp:extent cx="2865600" cy="572400"/>
             <wp:effectExtent l="0" t="0" r="0" b="0"/>
             <wp:docPr id="56130889" name="Picture 3" descr="A black and white image of a bar&#10;&#10;Description automatically generated"/>
             <wp:cNvGraphicFramePr>
@@ -142,7 +139,7 @@
                     <pic:cNvPicPr/>
                   </pic:nvPicPr>
                   <pic:blipFill>
-                    <a:blip r:embed="rId6">
+                    <a:blip r:embed="rId6" cstate="print">
                       <a:extLst>
                         <a:ext uri="{28A0092B-C50C-407E-A947-70E740481C1C}">
                           <a14:useLocalDpi xmlns:a14="http://schemas.microsoft.com/office/drawing/2010/main" val="0"/>
@@ -156,7 +153,7 @@
                   <pic:spPr>
                     <a:xfrm>
                       <a:off x="0" y="0"/>
-                      <a:ext cx="4500000" cy="900000"/>
+                      <a:ext cx="2865600" cy="572400"/>
                     </a:xfrm>
                     <a:prstGeom prst="rect">
                       <a:avLst/>
@@ -168,18 +165,13 @@
           </wp:inline>
         </w:drawing>
       </w:r>
-    </w:p>
-    <w:p>
-      <w:pPr>
-        <w:jc w:val="center"/>
-      </w:pPr>
       <w:r>
         <w:rPr>
           <w:noProof/>
         </w:rPr>
         <w:drawing>
-          <wp:inline distT="0" distB="0" distL="0" distR="0" wp14:anchorId="7D8379CA" wp14:editId="6AF68780">
-            <wp:extent cx="4500000" cy="900000"/>
+          <wp:inline distT="0" distB="0" distL="0" distR="0" wp14:anchorId="21DACBC9" wp14:editId="5134216B">
+            <wp:extent cx="2865600" cy="572400"/>
             <wp:effectExtent l="0" t="0" r="0" b="0"/>
             <wp:docPr id="1855998324" name="Picture 5" descr="A black rectangular object with white text&#10;&#10;Description automatically generated"/>
             <wp:cNvGraphicFramePr>
@@ -193,7 +185,7 @@
                     <pic:cNvPicPr/>
                   </pic:nvPicPr>
                   <pic:blipFill>
-                    <a:blip r:embed="rId7">
+                    <a:blip r:embed="rId7" cstate="print">
                       <a:extLst>
                         <a:ext uri="{28A0092B-C50C-407E-A947-70E740481C1C}">
                           <a14:useLocalDpi xmlns:a14="http://schemas.microsoft.com/office/drawing/2010/main" val="0"/>
@@ -207,7 +199,7 @@
                   <pic:spPr>
                     <a:xfrm>
                       <a:off x="0" y="0"/>
-                      <a:ext cx="4500000" cy="900000"/>
+                      <a:ext cx="2865600" cy="572400"/>
                     </a:xfrm>
                     <a:prstGeom prst="rect">
                       <a:avLst/>
@@ -791,11 +783,6 @@
     </w:p>
     <w:p>
       <w:pPr>
-        <w:jc w:val="center"/>
-      </w:pPr>
-    </w:p>
-    <w:p>
-      <w:pPr>
         <w:rPr>
           <w:u w:val="single"/>
         </w:rPr>
@@ -938,182 +925,164 @@
                 </w:rPr>
                 <m:t>Z</m:t>
               </m:r>
-            </m:e>
-          </m:func>
-        </m:oMath>
-      </m:oMathPara>
-    </w:p>
-    <w:p>
-      <w:pPr>
-        <w:rPr>
-          <w:rFonts w:eastAsiaTheme="minorEastAsia"/>
-        </w:rPr>
-      </w:pPr>
-      <m:oMathPara>
-        <m:oMath>
-          <m:r>
-            <w:rPr>
-              <w:rFonts w:ascii="Cambria Math" w:hAnsi="Cambria Math"/>
-            </w:rPr>
-            <w:lastRenderedPageBreak/>
-            <m:t>f=</m:t>
-          </m:r>
-          <m:f>
-            <m:fPr>
-              <m:ctrlPr>
+              <m:r>
+                <w:rPr>
+                  <w:rFonts w:ascii="Cambria Math" w:eastAsiaTheme="minorEastAsia" w:hAnsi="Cambria Math"/>
+                </w:rPr>
+                <m:t>=</m:t>
+              </m:r>
+              <m:f>
+                <m:fPr>
+                  <m:ctrlPr>
+                    <w:rPr>
+                      <w:rFonts w:ascii="Cambria Math" w:hAnsi="Cambria Math"/>
+                      <w:i/>
+                    </w:rPr>
+                  </m:ctrlPr>
+                </m:fPr>
+                <m:num>
+                  <m:r>
+                    <w:rPr>
+                      <w:rFonts w:ascii="Cambria Math" w:hAnsi="Cambria Math"/>
+                    </w:rPr>
+                    <m:t>1</m:t>
+                  </m:r>
+                </m:num>
+                <m:den>
+                  <m:r>
+                    <w:rPr>
+                      <w:rFonts w:ascii="Cambria Math" w:hAnsi="Cambria Math"/>
+                    </w:rPr>
+                    <m:t>N</m:t>
+                  </m:r>
+                </m:den>
+              </m:f>
+              <m:r>
                 <w:rPr>
                   <w:rFonts w:ascii="Cambria Math" w:hAnsi="Cambria Math"/>
-                  <w:i/>
-                </w:rPr>
-              </m:ctrlPr>
-            </m:fPr>
-            <m:num>
-              <m:r>
-                <w:rPr>
-                  <w:rFonts w:ascii="Cambria Math" w:hAnsi="Cambria Math"/>
-                </w:rPr>
-                <m:t>1</m:t>
-              </m:r>
-            </m:num>
-            <m:den>
-              <m:r>
-                <w:rPr>
-                  <w:rFonts w:ascii="Cambria Math" w:hAnsi="Cambria Math"/>
-                </w:rPr>
-                <m:t>N</m:t>
-              </m:r>
-            </m:den>
-          </m:f>
-          <m:r>
-            <w:rPr>
-              <w:rFonts w:ascii="Cambria Math" w:hAnsi="Cambria Math"/>
-            </w:rPr>
-            <m:t>*</m:t>
-          </m:r>
-          <m:sSub>
-            <m:sSubPr>
-              <m:ctrlPr>
-                <w:rPr>
-                  <w:rFonts w:ascii="Cambria Math" w:eastAsiaTheme="minorEastAsia" w:hAnsi="Cambria Math"/>
-                  <w:i/>
-                </w:rPr>
-              </m:ctrlPr>
-            </m:sSubPr>
-            <m:e>
-              <m:r>
-                <w:rPr>
-                  <w:rFonts w:ascii="Cambria Math" w:eastAsiaTheme="minorEastAsia" w:hAnsi="Cambria Math"/>
-                </w:rPr>
-                <m:t>-</m:t>
-              </m:r>
-              <m:r>
-                <w:rPr>
-                  <w:rFonts w:ascii="Cambria Math" w:eastAsiaTheme="minorEastAsia" w:hAnsi="Cambria Math"/>
-                </w:rPr>
-                <m:t>k</m:t>
-              </m:r>
-            </m:e>
-            <m:sub>
-              <m:r>
-                <w:rPr>
-                  <w:rFonts w:ascii="Cambria Math" w:eastAsiaTheme="minorEastAsia" w:hAnsi="Cambria Math"/>
-                </w:rPr>
-                <m:t>B</m:t>
-              </m:r>
-            </m:sub>
-          </m:sSub>
-          <m:r>
-            <w:rPr>
-              <w:rFonts w:ascii="Cambria Math" w:eastAsiaTheme="minorEastAsia" w:hAnsi="Cambria Math"/>
-            </w:rPr>
-            <m:t>T*</m:t>
-          </m:r>
-          <m:func>
-            <m:funcPr>
-              <m:ctrlPr>
-                <w:rPr>
-                  <w:rFonts w:ascii="Cambria Math" w:eastAsiaTheme="minorEastAsia" w:hAnsi="Cambria Math"/>
-                  <w:i/>
-                </w:rPr>
-              </m:ctrlPr>
-            </m:funcPr>
-            <m:fName>
-              <m:r>
-                <m:rPr>
-                  <m:sty m:val="p"/>
-                </m:rPr>
-                <w:rPr>
-                  <w:rFonts w:ascii="Cambria Math" w:eastAsiaTheme="minorEastAsia" w:hAnsi="Cambria Math"/>
-                </w:rPr>
-                <m:t>ln</m:t>
-              </m:r>
-            </m:fName>
-            <m:e>
-              <m:d>
-                <m:dPr>
+                </w:rPr>
+                <m:t>*</m:t>
+              </m:r>
+              <m:sSub>
+                <m:sSubPr>
                   <m:ctrlPr>
                     <w:rPr>
                       <w:rFonts w:ascii="Cambria Math" w:eastAsiaTheme="minorEastAsia" w:hAnsi="Cambria Math"/>
                       <w:i/>
                     </w:rPr>
                   </m:ctrlPr>
-                </m:dPr>
+                </m:sSubPr>
                 <m:e>
-                  <m:sSup>
-                    <m:sSupPr>
+                  <m:r>
+                    <w:rPr>
+                      <w:rFonts w:ascii="Cambria Math" w:eastAsiaTheme="minorEastAsia" w:hAnsi="Cambria Math"/>
+                    </w:rPr>
+                    <m:t>-k</m:t>
+                  </m:r>
+                </m:e>
+                <m:sub>
+                  <m:r>
+                    <w:rPr>
+                      <w:rFonts w:ascii="Cambria Math" w:eastAsiaTheme="minorEastAsia" w:hAnsi="Cambria Math"/>
+                    </w:rPr>
+                    <m:t>B</m:t>
+                  </m:r>
+                </m:sub>
+              </m:sSub>
+              <m:r>
+                <w:rPr>
+                  <w:rFonts w:ascii="Cambria Math" w:eastAsiaTheme="minorEastAsia" w:hAnsi="Cambria Math"/>
+                </w:rPr>
+                <m:t>T*</m:t>
+              </m:r>
+              <m:func>
+                <m:funcPr>
+                  <m:ctrlPr>
+                    <w:rPr>
+                      <w:rFonts w:ascii="Cambria Math" w:eastAsiaTheme="minorEastAsia" w:hAnsi="Cambria Math"/>
+                      <w:i/>
+                    </w:rPr>
+                  </m:ctrlPr>
+                </m:funcPr>
+                <m:fName>
+                  <m:r>
+                    <m:rPr>
+                      <m:sty m:val="p"/>
+                    </m:rPr>
+                    <w:rPr>
+                      <w:rFonts w:ascii="Cambria Math" w:eastAsiaTheme="minorEastAsia" w:hAnsi="Cambria Math"/>
+                    </w:rPr>
+                    <m:t>ln</m:t>
+                  </m:r>
+                </m:fName>
+                <m:e>
+                  <m:d>
+                    <m:dPr>
                       <m:ctrlPr>
                         <w:rPr>
                           <w:rFonts w:ascii="Cambria Math" w:eastAsiaTheme="minorEastAsia" w:hAnsi="Cambria Math"/>
                           <w:i/>
                         </w:rPr>
                       </m:ctrlPr>
-                    </m:sSupPr>
+                    </m:dPr>
                     <m:e>
-                      <m:d>
-                        <m:dPr>
+                      <m:sSup>
+                        <m:sSupPr>
                           <m:ctrlPr>
                             <w:rPr>
                               <w:rFonts w:ascii="Cambria Math" w:eastAsiaTheme="minorEastAsia" w:hAnsi="Cambria Math"/>
                               <w:i/>
                             </w:rPr>
                           </m:ctrlPr>
-                        </m:dPr>
+                        </m:sSupPr>
                         <m:e>
+                          <m:d>
+                            <m:dPr>
+                              <m:ctrlPr>
+                                <w:rPr>
+                                  <w:rFonts w:ascii="Cambria Math" w:eastAsiaTheme="minorEastAsia" w:hAnsi="Cambria Math"/>
+                                  <w:i/>
+                                </w:rPr>
+                              </m:ctrlPr>
+                            </m:dPr>
+                            <m:e>
+                              <m:r>
+                                <w:rPr>
+                                  <w:rFonts w:ascii="Cambria Math" w:eastAsiaTheme="minorEastAsia" w:hAnsi="Cambria Math"/>
+                                </w:rPr>
+                                <m:t>2</m:t>
+                              </m:r>
+                              <m:r>
+                                <m:rPr>
+                                  <m:sty m:val="p"/>
+                                </m:rPr>
+                                <w:rPr>
+                                  <w:rFonts w:ascii="Cambria Math" w:eastAsiaTheme="minorEastAsia" w:hAnsi="Cambria Math"/>
+                                </w:rPr>
+                                <m:t>cosh⁡</m:t>
+                              </m:r>
+                              <m:r>
+                                <w:rPr>
+                                  <w:rFonts w:ascii="Cambria Math" w:eastAsiaTheme="minorEastAsia" w:hAnsi="Cambria Math"/>
+                                </w:rPr>
+                                <m:t>(ϵβ)</m:t>
+                              </m:r>
+                            </m:e>
+                          </m:d>
+                        </m:e>
+                        <m:sup>
                           <m:r>
                             <w:rPr>
                               <w:rFonts w:ascii="Cambria Math" w:eastAsiaTheme="minorEastAsia" w:hAnsi="Cambria Math"/>
                             </w:rPr>
-                            <m:t>2</m:t>
+                            <m:t>N</m:t>
                           </m:r>
-                          <m:r>
-                            <m:rPr>
-                              <m:sty m:val="p"/>
-                            </m:rPr>
-                            <w:rPr>
-                              <w:rFonts w:ascii="Cambria Math" w:eastAsiaTheme="minorEastAsia" w:hAnsi="Cambria Math"/>
-                            </w:rPr>
-                            <m:t>cosh⁡</m:t>
-                          </m:r>
-                          <m:r>
-                            <w:rPr>
-                              <w:rFonts w:ascii="Cambria Math" w:eastAsiaTheme="minorEastAsia" w:hAnsi="Cambria Math"/>
-                            </w:rPr>
-                            <m:t>(ϵβ)</m:t>
-                          </m:r>
-                        </m:e>
-                      </m:d>
+                        </m:sup>
+                      </m:sSup>
                     </m:e>
-                    <m:sup>
-                      <m:r>
-                        <w:rPr>
-                          <w:rFonts w:ascii="Cambria Math" w:eastAsiaTheme="minorEastAsia" w:hAnsi="Cambria Math"/>
-                        </w:rPr>
-                        <m:t>N</m:t>
-                      </m:r>
-                    </m:sup>
-                  </m:sSup>
+                  </m:d>
                 </m:e>
-              </m:d>
+              </m:func>
             </m:e>
           </m:func>
         </m:oMath>
@@ -2152,7 +2121,19 @@
         <w:rPr>
           <w:rFonts w:eastAsiaTheme="minorEastAsia"/>
         </w:rPr>
-        <w:t xml:space="preserve"> I will use: </w:t>
+        <w:t xml:space="preserve"> I will use:</w:t>
+      </w:r>
+      <w:r>
+        <w:rPr>
+          <w:rFonts w:eastAsiaTheme="minorEastAsia"/>
+        </w:rPr>
+        <w:tab/>
+      </w:r>
+      <w:r>
+        <w:rPr>
+          <w:rFonts w:eastAsiaTheme="minorEastAsia"/>
+        </w:rPr>
+        <w:t xml:space="preserve"> </w:t>
       </w:r>
       <m:oMath>
         <m:r>
@@ -2299,11 +2280,25 @@
           </m:e>
         </m:d>
       </m:oMath>
-      <w:r>
+    </w:p>
+    <w:p>
+      <w:pPr>
+        <w:jc w:val="center"/>
         <w:rPr>
           <w:rFonts w:eastAsiaTheme="minorEastAsia"/>
         </w:rPr>
-        <w:t xml:space="preserve"> </w:t>
+      </w:pPr>
+      <w:r>
+        <w:rPr>
+          <w:rFonts w:eastAsiaTheme="minorEastAsia"/>
+        </w:rPr>
+        <w:t>Since, N is held constant can b</w:t>
+      </w:r>
+      <w:r>
+        <w:rPr>
+          <w:rFonts w:eastAsiaTheme="minorEastAsia"/>
+        </w:rPr>
+        <w:t>e cancelled with the 1/N outside the derivative.</w:t>
       </w:r>
     </w:p>
     <w:p>
@@ -2318,6 +2313,7 @@
             <w:rPr>
               <w:rFonts w:ascii="Cambria Math" w:eastAsiaTheme="minorEastAsia" w:hAnsi="Cambria Math"/>
             </w:rPr>
+            <w:lastRenderedPageBreak/>
             <m:t>S</m:t>
           </m:r>
           <m:r>
@@ -3837,119 +3833,6 @@
                 <w:rPr>
                   <w:rFonts w:ascii="Cambria Math" w:hAnsi="Cambria Math"/>
                 </w:rPr>
-                <m:t>∂T</m:t>
-              </m:r>
-            </m:den>
-          </m:f>
-          <m:r>
-            <w:rPr>
-              <w:rFonts w:ascii="Cambria Math" w:hAnsi="Cambria Math"/>
-            </w:rPr>
-            <m:t>=</m:t>
-          </m:r>
-          <m:f>
-            <m:fPr>
-              <m:ctrlPr>
-                <w:rPr>
-                  <w:rFonts w:ascii="Cambria Math" w:hAnsi="Cambria Math"/>
-                  <w:i/>
-                </w:rPr>
-              </m:ctrlPr>
-            </m:fPr>
-            <m:num>
-              <m:r>
-                <w:rPr>
-                  <w:rFonts w:ascii="Cambria Math" w:hAnsi="Cambria Math"/>
-                </w:rPr>
-                <m:t>∂U</m:t>
-              </m:r>
-            </m:num>
-            <m:den>
-              <m:r>
-                <w:rPr>
-                  <w:rFonts w:ascii="Cambria Math" w:hAnsi="Cambria Math"/>
-                </w:rPr>
-                <m:t>∂</m:t>
-              </m:r>
-              <m:r>
-                <w:rPr>
-                  <w:rFonts w:ascii="Cambria Math" w:hAnsi="Cambria Math"/>
-                </w:rPr>
-                <m:t>β</m:t>
-              </m:r>
-            </m:den>
-          </m:f>
-          <m:r>
-            <w:rPr>
-              <w:rFonts w:ascii="Cambria Math" w:hAnsi="Cambria Math"/>
-            </w:rPr>
-            <m:t>*</m:t>
-          </m:r>
-          <m:f>
-            <m:fPr>
-              <m:ctrlPr>
-                <w:rPr>
-                  <w:rFonts w:ascii="Cambria Math" w:hAnsi="Cambria Math"/>
-                  <w:i/>
-                </w:rPr>
-              </m:ctrlPr>
-            </m:fPr>
-            <m:num>
-              <m:r>
-                <w:rPr>
-                  <w:rFonts w:ascii="Cambria Math" w:hAnsi="Cambria Math"/>
-                </w:rPr>
-                <m:t>∂</m:t>
-              </m:r>
-              <m:r>
-                <w:rPr>
-                  <w:rFonts w:ascii="Cambria Math" w:hAnsi="Cambria Math"/>
-                </w:rPr>
-                <m:t>β</m:t>
-              </m:r>
-            </m:num>
-            <m:den>
-              <m:r>
-                <w:rPr>
-                  <w:rFonts w:ascii="Cambria Math" w:hAnsi="Cambria Math"/>
-                </w:rPr>
-                <m:t>∂T</m:t>
-              </m:r>
-            </m:den>
-          </m:f>
-        </m:oMath>
-      </m:oMathPara>
-    </w:p>
-    <w:p>
-      <w:pPr>
-        <w:rPr>
-          <w:rFonts w:eastAsiaTheme="minorEastAsia"/>
-        </w:rPr>
-      </w:pPr>
-      <m:oMathPara>
-        <m:oMath>
-          <m:f>
-            <m:fPr>
-              <m:ctrlPr>
-                <w:rPr>
-                  <w:rFonts w:ascii="Cambria Math" w:hAnsi="Cambria Math"/>
-                  <w:i/>
-                </w:rPr>
-              </m:ctrlPr>
-            </m:fPr>
-            <m:num>
-              <m:r>
-                <w:rPr>
-                  <w:rFonts w:ascii="Cambria Math" w:hAnsi="Cambria Math"/>
-                </w:rPr>
-                <m:t>∂U</m:t>
-              </m:r>
-            </m:num>
-            <m:den>
-              <m:r>
-                <w:rPr>
-                  <w:rFonts w:ascii="Cambria Math" w:hAnsi="Cambria Math"/>
-                </w:rPr>
                 <m:t>∂β</m:t>
               </m:r>
             </m:den>
@@ -4003,12 +3886,24 @@
                   </m:r>
                 </m:sup>
               </m:sSup>
-              <m:r>
-                <w:rPr>
-                  <w:rFonts w:ascii="Cambria Math" w:hAnsi="Cambria Math"/>
-                </w:rPr>
-                <m:t>(ϵβ)</m:t>
-              </m:r>
+              <m:d>
+                <m:dPr>
+                  <m:ctrlPr>
+                    <w:rPr>
+                      <w:rFonts w:ascii="Cambria Math" w:hAnsi="Cambria Math"/>
+                      <w:i/>
+                    </w:rPr>
+                  </m:ctrlPr>
+                </m:dPr>
+                <m:e>
+                  <m:r>
+                    <w:rPr>
+                      <w:rFonts w:ascii="Cambria Math" w:hAnsi="Cambria Math"/>
+                    </w:rPr>
+                    <m:t>ϵβ</m:t>
+                  </m:r>
+                </m:e>
+              </m:d>
             </m:e>
           </m:d>
         </m:oMath>
@@ -4022,6 +3917,12 @@
       </w:pPr>
       <m:oMathPara>
         <m:oMath>
+          <m:r>
+            <w:rPr>
+              <w:rFonts w:ascii="Cambria Math" w:hAnsi="Cambria Math"/>
+            </w:rPr>
+            <m:t xml:space="preserve"> </m:t>
+          </m:r>
           <m:f>
             <m:fPr>
               <m:ctrlPr>
@@ -4408,6 +4309,15 @@
           <w:rFonts w:eastAsiaTheme="minorEastAsia"/>
         </w:rPr>
       </w:pPr>
+    </w:p>
+    <w:p>
+      <w:pPr>
+        <w:rPr>
+          <w:b/>
+          <w:bCs/>
+          <w:noProof/>
+        </w:rPr>
+      </w:pPr>
       <w:r>
         <w:t xml:space="preserve">For the following plots the error bars were calculated by running </w:t>
       </w:r>
@@ -4418,20 +4328,22 @@
         <w:t xml:space="preserve"> model 1</w:t>
       </w:r>
       <w:r>
-        <w:t>5</w:t>
+        <w:t>0</w:t>
       </w:r>
       <w:r>
         <w:t xml:space="preserve"> times </w:t>
       </w:r>
       <w:r>
-        <w:t xml:space="preserve">with 100 dipoles </w:t>
-      </w:r>
-      <w:r>
-        <w:t xml:space="preserve">and calculating the average values. Then using these averages to </w:t>
-      </w:r>
-      <w:r>
-        <w:lastRenderedPageBreak/>
-        <w:t xml:space="preserve">solve uncertainty using the standard method </w:t>
+        <w:t xml:space="preserve">with </w:t>
+      </w:r>
+      <w:r>
+        <w:t>25</w:t>
+      </w:r>
+      <w:r>
+        <w:t xml:space="preserve">0 dipoles </w:t>
+      </w:r>
+      <w:r>
+        <w:t xml:space="preserve">and calculating the average values. Then using these averages to solve uncertainty using the standard method </w:t>
       </w:r>
       <m:oMath>
         <m:r>
@@ -4569,23 +4481,31 @@
         </w:rPr>
         <w:t>, for each variable and temperature value (of which there were 15 evenly spaced between 0.1 and 3).</w:t>
       </w:r>
+      <w:r>
+        <w:rPr>
+          <w:b/>
+          <w:bCs/>
+          <w:noProof/>
+        </w:rPr>
+        <w:t xml:space="preserve"> </w:t>
+      </w:r>
     </w:p>
     <w:p>
       <w:pPr>
         <w:rPr>
-          <w:rFonts w:eastAsiaTheme="minorEastAsia"/>
+          <w:b/>
+          <w:bCs/>
         </w:rPr>
       </w:pPr>
       <w:r>
         <w:rPr>
-          <w:rFonts w:eastAsiaTheme="minorEastAsia"/>
           <w:noProof/>
         </w:rPr>
         <w:drawing>
-          <wp:inline distT="0" distB="0" distL="0" distR="0" wp14:anchorId="7C96DB1F" wp14:editId="5A752AEE">
+          <wp:inline distT="0" distB="0" distL="0" distR="0" wp14:anchorId="51834965" wp14:editId="34A3849A">
             <wp:extent cx="2865600" cy="2149200"/>
             <wp:effectExtent l="0" t="0" r="0" b="3810"/>
-            <wp:docPr id="714189632" name="Picture 8" descr="A graph of a function&#10;&#10;Description automatically generated"/>
+            <wp:docPr id="848172697" name="Picture 25" descr="A graph of a function&#10;&#10;Description automatically generated"/>
             <wp:cNvGraphicFramePr>
               <a:graphicFrameLocks xmlns:a="http://schemas.openxmlformats.org/drawingml/2006/main" noChangeAspect="1"/>
             </wp:cNvGraphicFramePr>
@@ -4593,7 +4513,7 @@
               <a:graphicData uri="http://schemas.openxmlformats.org/drawingml/2006/picture">
                 <pic:pic xmlns:pic="http://schemas.openxmlformats.org/drawingml/2006/picture">
                   <pic:nvPicPr>
-                    <pic:cNvPr id="714189632" name="Picture 8" descr="A graph of a function&#10;&#10;Description automatically generated"/>
+                    <pic:cNvPr id="848172697" name="Picture 25" descr="A graph of a function&#10;&#10;Description automatically generated"/>
                     <pic:cNvPicPr/>
                   </pic:nvPicPr>
                   <pic:blipFill>
@@ -4625,14 +4545,15 @@
       </w:r>
       <w:r>
         <w:rPr>
-          <w:rFonts w:eastAsiaTheme="minorEastAsia"/>
+          <w:b/>
+          <w:bCs/>
           <w:noProof/>
         </w:rPr>
         <w:drawing>
-          <wp:inline distT="0" distB="0" distL="0" distR="0" wp14:anchorId="758CA6D5" wp14:editId="7EE16893">
+          <wp:inline distT="0" distB="0" distL="0" distR="0" wp14:anchorId="78A57C9F" wp14:editId="7FAAC7FC">
             <wp:extent cx="2865600" cy="2149200"/>
             <wp:effectExtent l="0" t="0" r="0" b="3810"/>
-            <wp:docPr id="1053956008" name="Picture 11" descr="A graph of a function&#10;&#10;Description automatically generated"/>
+            <wp:docPr id="922888215" name="Picture 26" descr="A graph of a function&#10;&#10;Description automatically generated"/>
             <wp:cNvGraphicFramePr>
               <a:graphicFrameLocks xmlns:a="http://schemas.openxmlformats.org/drawingml/2006/main" noChangeAspect="1"/>
             </wp:cNvGraphicFramePr>
@@ -4640,7 +4561,7 @@
               <a:graphicData uri="http://schemas.openxmlformats.org/drawingml/2006/picture">
                 <pic:pic xmlns:pic="http://schemas.openxmlformats.org/drawingml/2006/picture">
                   <pic:nvPicPr>
-                    <pic:cNvPr id="1053956008" name="Picture 11" descr="A graph of a function&#10;&#10;Description automatically generated"/>
+                    <pic:cNvPr id="922888215" name="Picture 26" descr="A graph of a function&#10;&#10;Description automatically generated"/>
                     <pic:cNvPicPr/>
                   </pic:nvPicPr>
                   <pic:blipFill>
@@ -4670,29 +4591,11 @@
           </wp:inline>
         </w:drawing>
       </w:r>
-    </w:p>
-    <w:p/>
-    <w:p>
-      <w:r>
-        <w:t xml:space="preserve">The plot of internal energy per dipole (u) almost perfectly aligned with the exact solutions with very low uncertainty. </w:t>
-      </w:r>
-      <w:r>
+      <w:r>
+        <w:rPr>
+          <w:noProof/>
+        </w:rPr>
         <w:t xml:space="preserve"> </w:t>
-      </w:r>
-      <w:r>
-        <w:t xml:space="preserve">The free energy per dipole (f) </w:t>
-      </w:r>
-      <w:r>
-        <w:t>was consistently lower than the value gained by the exact solution</w:t>
-      </w:r>
-      <w:r>
-        <w:t xml:space="preserve">. </w:t>
-      </w:r>
-      <w:r>
-        <w:rPr>
-          <w:highlight w:val="yellow"/>
-        </w:rPr>
-        <w:t>WHY?</w:t>
       </w:r>
     </w:p>
     <w:p>
@@ -4700,11 +4603,12 @@
         <w:rPr>
           <w:noProof/>
         </w:rPr>
+        <w:lastRenderedPageBreak/>
         <w:drawing>
-          <wp:inline distT="0" distB="0" distL="0" distR="0" wp14:anchorId="6CF89811" wp14:editId="103905EC">
+          <wp:inline distT="0" distB="0" distL="0" distR="0" wp14:anchorId="1678840F" wp14:editId="68D5786D">
             <wp:extent cx="2865600" cy="2149200"/>
             <wp:effectExtent l="0" t="0" r="0" b="3810"/>
-            <wp:docPr id="511545419" name="Picture 12" descr="A graph of a graph&#10;&#10;Description automatically generated"/>
+            <wp:docPr id="575968666" name="Picture 22" descr="A graph of a function&#10;&#10;Description automatically generated"/>
             <wp:cNvGraphicFramePr>
               <a:graphicFrameLocks xmlns:a="http://schemas.openxmlformats.org/drawingml/2006/main" noChangeAspect="1"/>
             </wp:cNvGraphicFramePr>
@@ -4712,7 +4616,7 @@
               <a:graphicData uri="http://schemas.openxmlformats.org/drawingml/2006/picture">
                 <pic:pic xmlns:pic="http://schemas.openxmlformats.org/drawingml/2006/picture">
                   <pic:nvPicPr>
-                    <pic:cNvPr id="511545419" name="Picture 12" descr="A graph of a graph&#10;&#10;Description automatically generated"/>
+                    <pic:cNvPr id="575968666" name="Picture 22" descr="A graph of a function&#10;&#10;Description automatically generated"/>
                     <pic:cNvPicPr/>
                   </pic:nvPicPr>
                   <pic:blipFill>
@@ -4747,10 +4651,10 @@
           <w:noProof/>
         </w:rPr>
         <w:drawing>
-          <wp:inline distT="0" distB="0" distL="0" distR="0" wp14:anchorId="7B346C51" wp14:editId="4E8506FA">
+          <wp:inline distT="0" distB="0" distL="0" distR="0" wp14:anchorId="23016819" wp14:editId="72996EB9">
             <wp:extent cx="2865600" cy="2149200"/>
             <wp:effectExtent l="0" t="0" r="0" b="3810"/>
-            <wp:docPr id="1746005123" name="Picture 14" descr="A graph of a function&#10;&#10;Description automatically generated"/>
+            <wp:docPr id="1525112152" name="Picture 27" descr="A graph of a function&#10;&#10;Description automatically generated"/>
             <wp:cNvGraphicFramePr>
               <a:graphicFrameLocks xmlns:a="http://schemas.openxmlformats.org/drawingml/2006/main" noChangeAspect="1"/>
             </wp:cNvGraphicFramePr>
@@ -4758,7 +4662,7 @@
               <a:graphicData uri="http://schemas.openxmlformats.org/drawingml/2006/picture">
                 <pic:pic xmlns:pic="http://schemas.openxmlformats.org/drawingml/2006/picture">
                   <pic:nvPicPr>
-                    <pic:cNvPr id="1746005123" name="Picture 14" descr="A graph of a function&#10;&#10;Description automatically generated"/>
+                    <pic:cNvPr id="1525112152" name="Picture 27" descr="A graph of a function&#10;&#10;Description automatically generated"/>
                     <pic:cNvPicPr/>
                   </pic:nvPicPr>
                   <pic:blipFill>
@@ -4791,47 +4695,14 @@
     </w:p>
     <w:p>
       <w:r>
-        <w:t xml:space="preserve">The left plot shows specific heat capacity against temperature between 0.1 and 3 ε/k and the right between 0.5 and 3 ε/k. </w:t>
-      </w:r>
-      <w:proofErr w:type="gramStart"/>
-      <w:r>
-        <w:t>It is clear that at</w:t>
-      </w:r>
-      <w:proofErr w:type="gramEnd"/>
-      <w:r>
-        <w:t xml:space="preserve"> very low temperature the model does not follow the exact solutions closely at all, but for T &gt; 1 ε/k the model and exact solutions align.</w:t>
-      </w:r>
-      <w:r>
-        <w:t xml:space="preserve"> Similarly</w:t>
-      </w:r>
-      <w:r>
-        <w:t>,</w:t>
-      </w:r>
-      <w:r>
-        <w:t xml:space="preserve"> as the temperature increases the uncertainty decreases.</w:t>
-      </w:r>
-      <w:r>
-        <w:t xml:space="preserve"> </w:t>
-      </w:r>
-      <w:r>
-        <w:rPr>
-          <w:highlight w:val="yellow"/>
-        </w:rPr>
-        <w:t>WHY?</w:t>
-      </w:r>
-    </w:p>
-    <w:p>
-      <w:r>
-        <w:rPr>
-          <w:rFonts w:eastAsiaTheme="minorEastAsia"/>
+        <w:rPr>
           <w:noProof/>
         </w:rPr>
-        <w:lastRenderedPageBreak/>
         <w:drawing>
-          <wp:inline distT="0" distB="0" distL="0" distR="0" wp14:anchorId="656E52EB" wp14:editId="54700039">
+          <wp:inline distT="0" distB="0" distL="0" distR="0" wp14:anchorId="107F6087" wp14:editId="01A6D62A">
             <wp:extent cx="2865600" cy="2149200"/>
             <wp:effectExtent l="0" t="0" r="0" b="3810"/>
-            <wp:docPr id="180932854" name="Picture 10" descr="A graph of a function&#10;&#10;Description automatically generated"/>
+            <wp:docPr id="1149968834" name="Picture 24" descr="A graph of a function&#10;&#10;Description automatically generated"/>
             <wp:cNvGraphicFramePr>
               <a:graphicFrameLocks xmlns:a="http://schemas.openxmlformats.org/drawingml/2006/main" noChangeAspect="1"/>
             </wp:cNvGraphicFramePr>
@@ -4839,7 +4710,7 @@
               <a:graphicData uri="http://schemas.openxmlformats.org/drawingml/2006/picture">
                 <pic:pic xmlns:pic="http://schemas.openxmlformats.org/drawingml/2006/picture">
                   <pic:nvPicPr>
-                    <pic:cNvPr id="180932854" name="Picture 10" descr="A graph of a function&#10;&#10;Description automatically generated"/>
+                    <pic:cNvPr id="1149968834" name="Picture 24" descr="A graph of a function&#10;&#10;Description automatically generated"/>
                     <pic:cNvPicPr/>
                   </pic:nvPicPr>
                   <pic:blipFill>
@@ -4874,7 +4745,7 @@
           <w:noProof/>
         </w:rPr>
         <w:drawing>
-          <wp:inline distT="0" distB="0" distL="0" distR="0" wp14:anchorId="2F8CBF11" wp14:editId="74CD0891">
+          <wp:inline distT="0" distB="0" distL="0" distR="0" wp14:anchorId="2F8CBF11" wp14:editId="77156178">
             <wp:extent cx="2865600" cy="2149200"/>
             <wp:effectExtent l="0" t="0" r="0" b="3810"/>
             <wp:docPr id="15431839" name="Picture 13" descr="A graph with a line&#10;&#10;Description automatically generated"/>
@@ -4918,13 +4789,22 @@
     </w:p>
     <w:p>
       <w:r>
-        <w:t>The e</w:t>
-      </w:r>
-      <w:r>
-        <w:t>ntropy</w:t>
-      </w:r>
-      <w:r>
-        <w:t xml:space="preserve"> per dipole (</w:t>
+        <w:t>The plot of internal energy per dipole (u) almost perfectly aligned with the exact solutions with very low uncertainty</w:t>
+      </w:r>
+      <w:r>
+        <w:t xml:space="preserve"> apart from a slight deviation at low temperatures</w:t>
+      </w:r>
+      <w:r>
+        <w:t>.  The free energy per dipole (f) was consistently lower than the value gained by the exact solution</w:t>
+      </w:r>
+      <w:r>
+        <w:t xml:space="preserve">. </w:t>
+      </w:r>
+      <w:r>
+        <w:t xml:space="preserve">Since the model calculates F = U – TS and entropy is over-estimated this explains the difference between model and exact solutions. </w:t>
+      </w:r>
+      <w:r>
+        <w:t>The entropy per dipole (</w:t>
       </w:r>
       <w:r>
         <w:rPr>
@@ -4934,16 +4814,10 @@
         <w:t>S</w:t>
       </w:r>
       <w:r>
-        <w:t>)</w:t>
-      </w:r>
-      <w:r>
-        <w:t xml:space="preserve"> </w:t>
-      </w:r>
-      <w:r>
-        <w:t>consistently rose and plateaued earlier then the theory suggests it should.</w:t>
-      </w:r>
-      <w:r>
-        <w:t xml:space="preserve"> </w:t>
+        <w:t>) rose and plateaued earlier then the theory suggests it should</w:t>
+      </w:r>
+      <w:r>
+        <w:t xml:space="preserve">. </w:t>
       </w:r>
       <w:r>
         <w:rPr>
@@ -4954,8 +4828,69 @@
     </w:p>
     <w:p>
       <w:r>
+        <w:t xml:space="preserve">The </w:t>
+      </w:r>
+      <w:r>
+        <w:t>two</w:t>
+      </w:r>
+      <w:r>
+        <w:t xml:space="preserve"> specific heat capacity </w:t>
+      </w:r>
+      <w:r>
+        <w:t>plots show different</w:t>
+      </w:r>
+      <w:r>
+        <w:t xml:space="preserve"> temperature </w:t>
+      </w:r>
+      <w:r>
+        <w:t>ranges to better compare the simulated and exact values</w:t>
+      </w:r>
+      <w:r>
+        <w:t xml:space="preserve">. </w:t>
+      </w:r>
+      <w:r>
+        <w:t>At</w:t>
+      </w:r>
+      <w:r>
+        <w:t xml:space="preserve"> low temperature the model does not follow the exact solutions closely at all, but for T </w:t>
+      </w:r>
+      <w:r>
+        <w:rPr>
+          <w:rFonts w:ascii="Cambria Math" w:hAnsi="Cambria Math" w:cs="Cambria Math"/>
+        </w:rPr>
+        <w:t>⪆</w:t>
+      </w:r>
+      <w:r>
+        <w:t xml:space="preserve"> 1.3</w:t>
+      </w:r>
+      <w:r>
+        <w:t xml:space="preserve"> ε/k the model and exact solutions align. Similarly, as the temperature increases the uncertainty decreases. </w:t>
+      </w:r>
+      <w:r>
+        <w:rPr>
+          <w:highlight w:val="yellow"/>
+        </w:rPr>
+        <w:t>WHY?</w:t>
+      </w:r>
+      <w:r>
         <w:t xml:space="preserve"> </w:t>
       </w:r>
+      <w:r>
+        <w:rPr>
+          <w:highlight w:val="yellow"/>
+        </w:rPr>
+        <w:t>I think BUG</w:t>
+      </w:r>
+    </w:p>
+    <w:p>
+      <w:r>
+        <w:rPr>
+          <w:highlight w:val="yellow"/>
+        </w:rPr>
+        <w:t>Schottky anomaly??</w:t>
+      </w:r>
+    </w:p>
+    <w:p>
       <w:r>
         <w:t xml:space="preserve">The reduced magnetism per dipole (m) behaved as expected. At low temperatures all the dipoles end up in the same state as seen earlier, however whether is state is up or down is dependent on the initial state of the dipoles and the randomness involved in the metropolis algorithm. Then as temperature increases and the dipoles become less organised </w:t>
       </w:r>
@@ -4967,38 +4902,13 @@
         <w:t>m</w:t>
       </w:r>
       <w:r>
-        <w:t xml:space="preserve"> approaches zero. Looking at the above graphs it is clear that at around T = 0.7 </w:t>
-      </w:r>
-      <w:r>
-        <w:t>ε/k</w:t>
-      </w:r>
-      <w:r>
-        <w:t xml:space="preserve">, the entropy starts to </w:t>
-      </w:r>
-      <w:proofErr w:type="gramStart"/>
-      <w:r>
-        <w:t>plateau</w:t>
-      </w:r>
-      <w:proofErr w:type="gramEnd"/>
-      <w:r>
-        <w:t xml:space="preserve"> and </w:t>
-      </w:r>
-      <w:r>
-        <w:rPr>
-          <w:i/>
-          <w:iCs/>
-        </w:rPr>
-        <w:t>m</w:t>
-      </w:r>
-      <w:r>
-        <w:rPr>
-          <w:i/>
-          <w:iCs/>
-        </w:rPr>
-        <w:t xml:space="preserve"> </w:t>
-      </w:r>
-      <w:r>
-        <w:t xml:space="preserve">begins to hover around 0. This makes intuitive sense as the multiplicity of a microstate with about half up and half down spins is much greater then when all spins are up/down. </w:t>
+        <w:t xml:space="preserve"> approaches zero. </w:t>
+      </w:r>
+      <w:r>
+        <w:t xml:space="preserve">Hence, why S and |m| are somewhat inversely proportional. </w:t>
+      </w:r>
+      <w:r>
+        <w:t xml:space="preserve">This makes intuitive sense as the multiplicity of a microstate with about half up and half down spins is much greater then when all spins are up/down. </w:t>
       </w:r>
     </w:p>
     <w:p>
@@ -5304,99 +5214,238 @@
       <w:r>
         <w:t xml:space="preserve">. </w:t>
       </w:r>
+      <w:r>
+        <w:t>This suggests that larger magnets do not require as high temperatures to be ferromagnetic. In the limit considering the infinite 1D model should approach m = 0 for any temperature value</w:t>
+      </w:r>
+      <w:r>
+        <w:t xml:space="preserve"> including T = 0, which is supported by the plots above. </w:t>
+      </w:r>
+    </w:p>
+    <w:p/>
+    <w:p/>
+    <w:p>
+      <w:pPr>
+        <w:jc w:val="center"/>
+        <w:rPr>
+          <w:b/>
+          <w:bCs/>
+          <w:u w:val="single"/>
+        </w:rPr>
+      </w:pPr>
+      <w:r>
+        <w:rPr>
+          <w:b/>
+          <w:bCs/>
+          <w:u w:val="single"/>
+        </w:rPr>
+        <w:lastRenderedPageBreak/>
+        <w:t>2D Ising Model</w:t>
+      </w:r>
     </w:p>
     <w:p>
-      <w:pPr>
-        <w:rPr>
-          <w:highlight w:val="yellow"/>
-        </w:rPr>
-      </w:pPr>
-      <w:r>
-        <w:rPr>
-          <w:highlight w:val="yellow"/>
-        </w:rPr>
-        <w:t>W</w:t>
-      </w:r>
-      <w:r>
-        <w:rPr>
-          <w:highlight w:val="yellow"/>
-        </w:rPr>
-        <w:t>hat</w:t>
-      </w:r>
-      <w:r>
-        <w:rPr>
-          <w:highlight w:val="yellow"/>
-        </w:rPr>
-        <w:t xml:space="preserve"> </w:t>
-      </w:r>
-      <w:r>
-        <w:rPr>
-          <w:highlight w:val="yellow"/>
-        </w:rPr>
-        <w:t xml:space="preserve">does this suggest about whether there is a spontaneous magnetisation for </w:t>
-      </w:r>
-      <w:r>
-        <w:rPr>
-          <w:i/>
-          <w:iCs/>
-          <w:highlight w:val="yellow"/>
-        </w:rPr>
-        <w:t xml:space="preserve">T ≥ </w:t>
-      </w:r>
-      <w:r>
-        <w:rPr>
-          <w:highlight w:val="yellow"/>
-        </w:rPr>
-        <w:t>0</w:t>
-      </w:r>
-      <w:r>
-        <w:rPr>
-          <w:highlight w:val="yellow"/>
-        </w:rPr>
-        <w:t>?</w:t>
+      <w:r>
+        <w:rPr>
+          <w:noProof/>
+        </w:rPr>
+        <w:drawing>
+          <wp:inline distT="0" distB="0" distL="0" distR="0" wp14:anchorId="2D1F57F8" wp14:editId="3F615E2A">
+            <wp:extent cx="2865600" cy="2149200"/>
+            <wp:effectExtent l="0" t="0" r="0" b="3810"/>
+            <wp:docPr id="2033047618" name="Picture 32" descr="A black and white image of a spin state&#10;&#10;Description automatically generated"/>
+            <wp:cNvGraphicFramePr>
+              <a:graphicFrameLocks xmlns:a="http://schemas.openxmlformats.org/drawingml/2006/main" noChangeAspect="1"/>
+            </wp:cNvGraphicFramePr>
+            <a:graphic xmlns:a="http://schemas.openxmlformats.org/drawingml/2006/main">
+              <a:graphicData uri="http://schemas.openxmlformats.org/drawingml/2006/picture">
+                <pic:pic xmlns:pic="http://schemas.openxmlformats.org/drawingml/2006/picture">
+                  <pic:nvPicPr>
+                    <pic:cNvPr id="2033047618" name="Picture 32" descr="A black and white image of a spin state&#10;&#10;Description automatically generated"/>
+                    <pic:cNvPicPr/>
+                  </pic:nvPicPr>
+                  <pic:blipFill>
+                    <a:blip r:embed="rId20">
+                      <a:extLst>
+                        <a:ext uri="{28A0092B-C50C-407E-A947-70E740481C1C}">
+                          <a14:useLocalDpi xmlns:a14="http://schemas.microsoft.com/office/drawing/2010/main" val="0"/>
+                        </a:ext>
+                      </a:extLst>
+                    </a:blip>
+                    <a:stretch>
+                      <a:fillRect/>
+                    </a:stretch>
+                  </pic:blipFill>
+                  <pic:spPr>
+                    <a:xfrm>
+                      <a:off x="0" y="0"/>
+                      <a:ext cx="2865600" cy="2149200"/>
+                    </a:xfrm>
+                    <a:prstGeom prst="rect">
+                      <a:avLst/>
+                    </a:prstGeom>
+                  </pic:spPr>
+                </pic:pic>
+              </a:graphicData>
+            </a:graphic>
+          </wp:inline>
+        </w:drawing>
+      </w:r>
+      <w:r>
+        <w:rPr>
+          <w:noProof/>
+        </w:rPr>
+        <w:drawing>
+          <wp:inline distT="0" distB="0" distL="0" distR="0" wp14:anchorId="6A331926" wp14:editId="59333E47">
+            <wp:extent cx="2865600" cy="2149200"/>
+            <wp:effectExtent l="0" t="0" r="0" b="3810"/>
+            <wp:docPr id="704431779" name="Picture 33" descr="A screenshot of a video game&#10;&#10;Description automatically generated"/>
+            <wp:cNvGraphicFramePr>
+              <a:graphicFrameLocks xmlns:a="http://schemas.openxmlformats.org/drawingml/2006/main" noChangeAspect="1"/>
+            </wp:cNvGraphicFramePr>
+            <a:graphic xmlns:a="http://schemas.openxmlformats.org/drawingml/2006/main">
+              <a:graphicData uri="http://schemas.openxmlformats.org/drawingml/2006/picture">
+                <pic:pic xmlns:pic="http://schemas.openxmlformats.org/drawingml/2006/picture">
+                  <pic:nvPicPr>
+                    <pic:cNvPr id="704431779" name="Picture 33" descr="A screenshot of a video game&#10;&#10;Description automatically generated"/>
+                    <pic:cNvPicPr/>
+                  </pic:nvPicPr>
+                  <pic:blipFill>
+                    <a:blip r:embed="rId21">
+                      <a:extLst>
+                        <a:ext uri="{28A0092B-C50C-407E-A947-70E740481C1C}">
+                          <a14:useLocalDpi xmlns:a14="http://schemas.microsoft.com/office/drawing/2010/main" val="0"/>
+                        </a:ext>
+                      </a:extLst>
+                    </a:blip>
+                    <a:stretch>
+                      <a:fillRect/>
+                    </a:stretch>
+                  </pic:blipFill>
+                  <pic:spPr>
+                    <a:xfrm>
+                      <a:off x="0" y="0"/>
+                      <a:ext cx="2865600" cy="2149200"/>
+                    </a:xfrm>
+                    <a:prstGeom prst="rect">
+                      <a:avLst/>
+                    </a:prstGeom>
+                  </pic:spPr>
+                </pic:pic>
+              </a:graphicData>
+            </a:graphic>
+          </wp:inline>
+        </w:drawing>
+      </w:r>
+      <w:r>
+        <w:rPr>
+          <w:noProof/>
+        </w:rPr>
+        <w:drawing>
+          <wp:inline distT="0" distB="0" distL="0" distR="0" wp14:anchorId="3C7902CD" wp14:editId="69EC2D97">
+            <wp:extent cx="2865600" cy="2149200"/>
+            <wp:effectExtent l="0" t="0" r="0" b="3810"/>
+            <wp:docPr id="589449320" name="Picture 34" descr="A black splatter on a white background&#10;&#10;Description automatically generated"/>
+            <wp:cNvGraphicFramePr>
+              <a:graphicFrameLocks xmlns:a="http://schemas.openxmlformats.org/drawingml/2006/main" noChangeAspect="1"/>
+            </wp:cNvGraphicFramePr>
+            <a:graphic xmlns:a="http://schemas.openxmlformats.org/drawingml/2006/main">
+              <a:graphicData uri="http://schemas.openxmlformats.org/drawingml/2006/picture">
+                <pic:pic xmlns:pic="http://schemas.openxmlformats.org/drawingml/2006/picture">
+                  <pic:nvPicPr>
+                    <pic:cNvPr id="589449320" name="Picture 34" descr="A black splatter on a white background&#10;&#10;Description automatically generated"/>
+                    <pic:cNvPicPr/>
+                  </pic:nvPicPr>
+                  <pic:blipFill>
+                    <a:blip r:embed="rId22">
+                      <a:extLst>
+                        <a:ext uri="{28A0092B-C50C-407E-A947-70E740481C1C}">
+                          <a14:useLocalDpi xmlns:a14="http://schemas.microsoft.com/office/drawing/2010/main" val="0"/>
+                        </a:ext>
+                      </a:extLst>
+                    </a:blip>
+                    <a:stretch>
+                      <a:fillRect/>
+                    </a:stretch>
+                  </pic:blipFill>
+                  <pic:spPr>
+                    <a:xfrm>
+                      <a:off x="0" y="0"/>
+                      <a:ext cx="2865600" cy="2149200"/>
+                    </a:xfrm>
+                    <a:prstGeom prst="rect">
+                      <a:avLst/>
+                    </a:prstGeom>
+                  </pic:spPr>
+                </pic:pic>
+              </a:graphicData>
+            </a:graphic>
+          </wp:inline>
+        </w:drawing>
+      </w:r>
+      <w:r>
+        <w:rPr>
+          <w:noProof/>
+        </w:rPr>
+        <w:drawing>
+          <wp:inline distT="0" distB="0" distL="0" distR="0" wp14:anchorId="2C7ADB71" wp14:editId="249DEA53">
+            <wp:extent cx="2865600" cy="2149200"/>
+            <wp:effectExtent l="0" t="0" r="0" b="3810"/>
+            <wp:docPr id="195336939" name="Picture 35" descr="A black and white image of a spin state&#10;&#10;Description automatically generated"/>
+            <wp:cNvGraphicFramePr>
+              <a:graphicFrameLocks xmlns:a="http://schemas.openxmlformats.org/drawingml/2006/main" noChangeAspect="1"/>
+            </wp:cNvGraphicFramePr>
+            <a:graphic xmlns:a="http://schemas.openxmlformats.org/drawingml/2006/main">
+              <a:graphicData uri="http://schemas.openxmlformats.org/drawingml/2006/picture">
+                <pic:pic xmlns:pic="http://schemas.openxmlformats.org/drawingml/2006/picture">
+                  <pic:nvPicPr>
+                    <pic:cNvPr id="195336939" name="Picture 35" descr="A black and white image of a spin state&#10;&#10;Description automatically generated"/>
+                    <pic:cNvPicPr/>
+                  </pic:nvPicPr>
+                  <pic:blipFill>
+                    <a:blip r:embed="rId23">
+                      <a:extLst>
+                        <a:ext uri="{28A0092B-C50C-407E-A947-70E740481C1C}">
+                          <a14:useLocalDpi xmlns:a14="http://schemas.microsoft.com/office/drawing/2010/main" val="0"/>
+                        </a:ext>
+                      </a:extLst>
+                    </a:blip>
+                    <a:stretch>
+                      <a:fillRect/>
+                    </a:stretch>
+                  </pic:blipFill>
+                  <pic:spPr>
+                    <a:xfrm>
+                      <a:off x="0" y="0"/>
+                      <a:ext cx="2865600" cy="2149200"/>
+                    </a:xfrm>
+                    <a:prstGeom prst="rect">
+                      <a:avLst/>
+                    </a:prstGeom>
+                  </pic:spPr>
+                </pic:pic>
+              </a:graphicData>
+            </a:graphic>
+          </wp:inline>
+        </w:drawing>
       </w:r>
     </w:p>
     <w:p>
       <w:r>
-        <w:rPr>
-          <w:highlight w:val="yellow"/>
-        </w:rPr>
-        <w:t xml:space="preserve">An infinite 1D Ising model should have a time-average </w:t>
-      </w:r>
-      <w:r>
-        <w:rPr>
-          <w:i/>
-          <w:iCs/>
-          <w:highlight w:val="yellow"/>
-        </w:rPr>
-        <w:t xml:space="preserve">m </w:t>
-      </w:r>
-      <w:r>
-        <w:rPr>
-          <w:highlight w:val="yellow"/>
-        </w:rPr>
-        <w:t xml:space="preserve">value equal to 0 at </w:t>
-      </w:r>
-      <w:r>
-        <w:rPr>
-          <w:i/>
-          <w:iCs/>
-          <w:highlight w:val="yellow"/>
-        </w:rPr>
-        <w:t xml:space="preserve">T </w:t>
-      </w:r>
-      <w:r>
-        <w:rPr>
-          <w:highlight w:val="yellow"/>
-        </w:rPr>
-        <w:t>= 0;</w:t>
-      </w:r>
-      <w:r>
-        <w:rPr>
-          <w:highlight w:val="yellow"/>
-        </w:rPr>
-        <w:br/>
-        <w:t>does this agree with your results?</w:t>
+        <w:t xml:space="preserve">Very similar to the 1D model, as temperature increases the size of the crystals becomes less predictable. This happens for the same reason as described in the 1D case. From running my simulation many times, I estimate that at temperatures below T = ____, it is </w:t>
+      </w:r>
+      <w:r>
+        <w:t xml:space="preserve">possible for </w:t>
+      </w:r>
+      <w:r>
+        <w:t xml:space="preserve">all dipoles </w:t>
+      </w:r>
+      <w:r>
+        <w:t>to</w:t>
+      </w:r>
+      <w:r>
+        <w:t xml:space="preserve"> have the same spin orientation</w:t>
+      </w:r>
+      <w:r>
+        <w:t>, forming a crystal the size of the lattice.</w:t>
       </w:r>
     </w:p>
     <w:p/>

</xml_diff>